<commit_message>
Streamlit application for AIDS prediction
</commit_message>
<xml_diff>
--- a/FPR.docx
+++ b/FPR.docx
@@ -1997,7 +1997,15 @@
     </w:p>
     <w:p>
       <w:r>
-        <w:t xml:space="preserve">AIDS is a disease that stands for Acquired ImmunoDeficiency Syndrome, it is widely known as a life-threatening condition caused by a virus known as Human Immunodeficiency Virus (HIV) </w:t>
+        <w:t xml:space="preserve">AIDS is a disease that stands for </w:t>
+      </w:r>
+      <w:proofErr w:type="gramStart"/>
+      <w:r>
+        <w:t>Acquired ImmunoDeficiency Syndrome</w:t>
+      </w:r>
+      <w:proofErr w:type="gramEnd"/>
+      <w:r>
+        <w:t xml:space="preserve">, it is widely known as a life-threatening condition caused by a virus known as Human Immunodeficiency Virus (HIV) </w:t>
       </w:r>
       <w:r>
         <w:t>(</w:t>
@@ -2257,19 +2265,7 @@
         <w:rPr>
           <w:lang w:val="en-US"/>
         </w:rPr>
-        <w:t xml:space="preserve">The analytical method that </w:t>
-      </w:r>
-      <w:r>
-        <w:rPr>
-          <w:lang w:val="en-US"/>
-        </w:rPr>
-        <w:t>props</w:t>
-      </w:r>
-      <w:r>
-        <w:rPr>
-          <w:lang w:val="en-US"/>
-        </w:rPr>
-        <w:t xml:space="preserve"> up the study was primarily based on supervised machine learning algorithms. Three classification algorithms were utilized: such as logistic regression, support vector machine (SVM), and multinomial Naive Bayes. These algorithms were then applied on the pre-processed and vectorized data as an effort to look for the class values by means of a defined target function. These algorithms’ performances were measured based on the metrics such as accuracy, precision and recall which were defined with the help of confusion matrix. Of all the three models, the best performing was the support vector machine especially when it was used in combination with the n-gram model. The highest accuracy was attained by the SVM which was 99% in the sentiment classification, this justifies the usefulness of the developed models in sentiment analysis of social media data. </w:t>
+        <w:t xml:space="preserve">The analytical method that props up the study was primarily based on supervised machine learning algorithms. Three classification algorithms were utilized: such as logistic regression, support vector machine (SVM), and multinomial Naive Bayes. These algorithms were then applied on the pre-processed and vectorized data as an effort to look for the class values by means of a defined target function. These algorithms’ performances were measured based on the metrics such as accuracy, precision and recall which were defined with the help of confusion matrix. Of all the three models, the best performing was the support vector machine especially when it was used in combination with the n-gram model. The highest accuracy was attained by the SVM which was 99% in the sentiment classification, this justifies the usefulness of the developed models in sentiment analysis of social media data. </w:t>
       </w:r>
     </w:p>
     <w:p>
@@ -2360,19 +2356,7 @@
         <w:rPr>
           <w:lang w:val="en-US"/>
         </w:rPr>
-        <w:t xml:space="preserve">The methods used in this study are laid down in the following ways; Model selection is the first step. Due to the fact that it is rather difficult to forecast HIV related outcomes, the paper examines several of the most effective algorithms for classification. From mid-level models, Random Forest, an ensemble learning method, has been used because of its robustness and the capability in dealing with big data and no overfitting issue. This algorithm employs many decision trees in coming up with predictions which makes it strong for the study of the algorithm. Two more important and effective classification algorithms used were Support Vector Machine (SVM) due to the fact that it is applicable to linear as well as non-linear data. SVM has also high metrics of discrete effectiveness in handing of high-dimensional data environment. K-Nearest Neighbors (K-NN) is one of the simplest classification </w:t>
-      </w:r>
-      <w:r>
-        <w:rPr>
-          <w:lang w:val="en-US"/>
-        </w:rPr>
-        <w:t>algorithms</w:t>
-      </w:r>
-      <w:r>
-        <w:rPr>
-          <w:lang w:val="en-US"/>
-        </w:rPr>
-        <w:t xml:space="preserve"> that categorizes data points according to the majority class of their nearest neighborhood; this makes it possible to compare its prediction of HIV progression. The Naïve Bayes (NB) classifier was added to the list due to its ability to be a probabilistic classifier with a focus on the Bayes’ theorem and simple yet effective in classification. The Gradient Boosting Methods were more used because of the chance of creating successive decision trees which brings enhancement in the predictive model. Last but not the least, an analysis was done to check for the feasibility of using Logistic Regression, a linear classifier, for the prediction of HIV progression and the outcomes of the patients depending on the features corresponding to the problem domain.</w:t>
+        <w:t>The methods used in this study are laid down in the following ways; Model selection is the first step. Due to the fact that it is rather difficult to forecast HIV related outcomes, the paper examines several of the most effective algorithms for classification. From mid-level models, Random Forest, an ensemble learning method, has been used because of its robustness and the capability in dealing with big data and no overfitting issue. This algorithm employs many decision trees in coming up with predictions which makes it strong for the study of the algorithm. Two more important and effective classification algorithms used were Support Vector Machine (SVM) due to the fact that it is applicable to linear as well as non-linear data. SVM has also high metrics of discrete effectiveness in handing of high-dimensional data environment. K-Nearest Neighbors (K-NN) is one of the simplest classification algorithms that categorizes data points according to the majority class of their nearest neighborhood; this makes it possible to compare its prediction of HIV progression. The Naïve Bayes (NB) classifier was added to the list due to its ability to be a probabilistic classifier with a focus on the Bayes’ theorem and simple yet effective in classification. The Gradient Boosting Methods were more used because of the chance of creating successive decision trees which brings enhancement in the predictive model. Last but not the least, an analysis was done to check for the feasibility of using Logistic Regression, a linear classifier, for the prediction of HIV progression and the outcomes of the patients depending on the features corresponding to the problem domain.</w:t>
       </w:r>
     </w:p>
     <w:p>
@@ -2440,25 +2424,7 @@
         <w:rPr>
           <w:lang w:val="en-US"/>
         </w:rPr>
-        <w:t>In order to validate the performance of the developed ML models, several performance metrics were used which includes accuracy, precision, recall, F1-score and ROC AUC. All these metrics were useful in establishing a strong foundation for the assessment of the models’ ability to provide predictions. In Random Forest and XGBoost, the analytical findings of the study showed higher precision, recall, F1-score, and ROC AUC. Random Forest demonstrated highest precision almost to the extent of 0. The last model with a score close to 851 was XGBoost with nearly 0. 846. The same is true for recall: these models demonstrated a higher value compared to other ones, with Random Forest equal to ~0. 624 and XGBoost around 0 as is depicted in the graph below. 653. Another compelling evaluation metric: balanced F1-score which confirmed the efficiency of XGBoost and Random Forest with distinction: the F1-score of XGBoost was close to 0. 74 and Random Forest about 0. 72. XGBoost had the best ROC AUC score of approximately 0</w:t>
-      </w:r>
-      <w:r>
-        <w:rPr>
-          <w:lang w:val="en-US"/>
-        </w:rPr>
-        <w:t>.,</w:t>
-      </w:r>
-      <w:r>
-        <w:rPr>
-          <w:lang w:val="en-US"/>
-        </w:rPr>
-        <w:t xml:space="preserve"> Kappa value of </w:t>
-      </w:r>
-      <w:r>
-        <w:rPr>
-          <w:lang w:val="en-US"/>
-        </w:rPr>
-        <w:t>0</w:t>
+        <w:t>In order to validate the performance of the developed ML models, several performance metrics were used which includes accuracy, precision, recall, F1-score and ROC AUC. All these metrics were useful in establishing a strong foundation for the assessment of the models’ ability to provide predictions. In Random Forest and XGBoost, the analytical findings of the study showed higher precision, recall, F1-score, and ROC AUC. Random Forest demonstrated highest precision almost to the extent of 0. The last model with a score close to 851 was XGBoost with nearly 0. 846. The same is true for recall: these models demonstrated a higher value compared to other ones, with Random Forest equal to ~0. 624 and XGBoost around 0 as is depicted in the graph below. 653. Another compelling evaluation metric: balanced F1-score which confirmed the efficiency of XGBoost and Random Forest with distinction: the F1-score of XGBoost was close to 0. 74 and Random Forest about 0. 72. XGBoost had the best ROC AUC score of approximately 0., Kappa value of 0</w:t>
       </w:r>
       <w:r>
         <w:rPr>
@@ -2489,55 +2455,7 @@
         <w:rPr>
           <w:lang w:val="en-US"/>
         </w:rPr>
-        <w:t xml:space="preserve">Therefore, the study </w:t>
-      </w:r>
-      <w:r>
-        <w:rPr>
-          <w:lang w:val="en-US"/>
-        </w:rPr>
-        <w:t>establishes</w:t>
-      </w:r>
-      <w:r>
-        <w:rPr>
-          <w:lang w:val="en-US"/>
-        </w:rPr>
-        <w:t xml:space="preserve"> the feasibility of using the superior ML models, </w:t>
-      </w:r>
-      <w:r>
-        <w:rPr>
-          <w:lang w:val="en-US"/>
-        </w:rPr>
-        <w:t>Random Forest</w:t>
-      </w:r>
-      <w:r>
-        <w:rPr>
-          <w:lang w:val="en-US"/>
-        </w:rPr>
-        <w:t xml:space="preserve"> and XGBoost in HIV progression and patient outcome prediction. Some of these models have been proven useful in classifying persons into relevant categories in patient-trial matching hence improving trial’s efficiency and patient’s care. They have identified the fact that an additional improvement to these models can be achieved by performing hyperparameter optimization, feature selection and incorporating other data sources to enhance the precision, accuracy and recall of the models. The authors of the study have </w:t>
-      </w:r>
-      <w:r>
-        <w:rPr>
-          <w:lang w:val="en-US"/>
-        </w:rPr>
-        <w:t>emphasized</w:t>
-      </w:r>
-      <w:r>
-        <w:rPr>
-          <w:lang w:val="en-US"/>
-        </w:rPr>
-        <w:t xml:space="preserve"> that as ML advances on, the study results are anticipated to help to the current </w:t>
-      </w:r>
-      <w:r>
-        <w:rPr>
-          <w:lang w:val="en-US"/>
-        </w:rPr>
-        <w:t>endeavors</w:t>
-      </w:r>
-      <w:r>
-        <w:rPr>
-          <w:lang w:val="en-US"/>
-        </w:rPr>
-        <w:t xml:space="preserve"> of applying superior analysis in combating HIV as well as other complicated health conditions.</w:t>
+        <w:t>Therefore, the study establishes the feasibility of using the superior ML models, Random Forest and XGBoost in HIV progression and patient outcome prediction. Some of these models have been proven useful in classifying persons into relevant categories in patient-trial matching hence improving trial’s efficiency and patient’s care. They have identified the fact that an additional improvement to these models can be achieved by performing hyperparameter optimization, feature selection and incorporating other data sources to enhance the precision, accuracy and recall of the models. The authors of the study have emphasized that as ML advances on, the study results are anticipated to help to the current endeavors of applying superior analysis in combating HIV as well as other complicated health conditions.</w:t>
       </w:r>
     </w:p>
     <w:p>
@@ -2623,69 +2541,33 @@
         <w:rPr>
           <w:lang w:val="en-US"/>
         </w:rPr>
-        <w:t xml:space="preserve">To assess the efficiency of each supervised ML technique, intrinsics of accurate classification algorithm: accuracy, occurred precision, taken recall, and F1-score were used. The data set was divided as training and test data with 66. 7% to 33. 3%, respectively. The models were trained and tested and the tests results were also compared. Thus, two algorithms of supervised learning – XGBoost and </w:t>
-      </w:r>
-      <w:r>
-        <w:rPr>
-          <w:lang w:val="en-US"/>
-        </w:rPr>
-        <w:t>Random Forest</w:t>
-      </w:r>
-      <w:r>
-        <w:rPr>
-          <w:lang w:val="en-US"/>
-        </w:rPr>
-        <w:t xml:space="preserve"> were identified as most efficient in terms of accuracy. Random Forest, for instance, had the best result, having an accuracy of 90% which placed it higher than all the other models of determining the impact of ART in the population with HIV. </w:t>
-      </w:r>
-    </w:p>
-    <w:p>
-      <w:pPr>
-        <w:rPr>
-          <w:lang w:val="en-US"/>
-        </w:rPr>
-      </w:pPr>
-      <w:r>
-        <w:rPr>
-          <w:lang w:val="en-US"/>
-        </w:rPr>
-        <w:t>Apart from supervised learning the study also used K-</w:t>
-      </w:r>
-      <w:r>
-        <w:rPr>
-          <w:lang w:val="en-US"/>
-        </w:rPr>
-        <w:t>Means</w:t>
-      </w:r>
-      <w:r>
-        <w:rPr>
-          <w:lang w:val="en-US"/>
-        </w:rPr>
-        <w:t xml:space="preserve"> a type of unsupervised learning method to categorize similar countries on their ART coverage, HIV related deaths etc. The clustering analysis resulted in two distinct clusters: the first group was composed of 15 mostly populous countries while the second group was having 60 non-populous countries. The coherencies of the clusters were further explored and characterized, by correlation coefficients of the Pearson type in reference to the impact of ART to HIV-related mortalities. The first aggregate with a higher population had a stronger negative relationship between ART coverage and deaths suggesting that increased coverage of ART had a superior impact to the mortality in these countries. </w:t>
-      </w:r>
-    </w:p>
-    <w:p>
-      <w:pPr>
-        <w:rPr>
-          <w:lang w:val="en-US"/>
-        </w:rPr>
-      </w:pPr>
-      <w:r>
-        <w:rPr>
-          <w:lang w:val="en-US"/>
-        </w:rPr>
-        <w:t xml:space="preserve">In the conclusion, the study finds out that the ML algorithms; </w:t>
-      </w:r>
-      <w:r>
-        <w:rPr>
-          <w:lang w:val="en-US"/>
-        </w:rPr>
-        <w:t>Random Forest</w:t>
-      </w:r>
-      <w:r>
-        <w:rPr>
-          <w:lang w:val="en-US"/>
-        </w:rPr>
-        <w:t xml:space="preserve"> and XG boost yields high accuracy in the prediction of outcomes of ART on populations with HIV. Another advantage of the clustering analysis was the possibility to identify the differences in effectiveness of ART between certain countries. The results imply that ART has a higher level of efficiency in decreasing the HIV—related mortality rates in large population countries because the negative coefficient in the first cluster is higher. </w:t>
+        <w:t xml:space="preserve">To assess the efficiency of each supervised ML technique, intrinsics of accurate classification algorithm: accuracy, occurred precision, taken recall, and F1-score were used. The data set was divided as training and test data with 66. 7% to 33. 3%, respectively. The models were trained and tested and the tests results were also compared. Thus, two algorithms of supervised learning – XGBoost and Random Forest were identified as most efficient in terms of accuracy. Random Forest, for instance, had the best result, having an accuracy of 90% which placed it higher than all the other models of determining the impact of ART in the population with HIV. </w:t>
+      </w:r>
+    </w:p>
+    <w:p>
+      <w:pPr>
+        <w:rPr>
+          <w:lang w:val="en-US"/>
+        </w:rPr>
+      </w:pPr>
+      <w:r>
+        <w:rPr>
+          <w:lang w:val="en-US"/>
+        </w:rPr>
+        <w:t xml:space="preserve">Apart from supervised learning the study also used K-Means a type of unsupervised learning method to categorize similar countries on their ART coverage, HIV related deaths etc. The clustering analysis resulted in two distinct clusters: the first group was composed of 15 mostly populous countries while the second group was having 60 non-populous countries. The coherencies of the clusters were further explored and characterized, by correlation coefficients of the Pearson type in reference to the impact of ART to HIV-related mortalities. The first aggregate with a higher population had a stronger negative relationship between ART coverage and deaths suggesting that increased coverage of ART had a superior impact to the mortality in these countries. </w:t>
+      </w:r>
+    </w:p>
+    <w:p>
+      <w:pPr>
+        <w:rPr>
+          <w:lang w:val="en-US"/>
+        </w:rPr>
+      </w:pPr>
+      <w:r>
+        <w:rPr>
+          <w:lang w:val="en-US"/>
+        </w:rPr>
+        <w:t xml:space="preserve">In the conclusion, the study finds out that the ML algorithms; Random Forest and XG boost yields high accuracy in the prediction of outcomes of ART on populations with HIV. Another advantage of the clustering analysis was the possibility to identify the differences in effectiveness of ART between certain countries. The results imply that ART has a higher level of efficiency in decreasing the HIV—related mortality rates in large population countries because the negative coefficient in the first cluster is higher. </w:t>
       </w:r>
     </w:p>
     <w:p>
@@ -2758,43 +2640,7 @@
         <w:rPr>
           <w:lang w:val="en-US"/>
         </w:rPr>
-        <w:t xml:space="preserve">Using biomarker data, the study conducted classification experiment that tried different ML algorithms to predict HIV status including: SVM, RF, and Neural Networks. The data set was then split in a training and validation set in the ratio of 8:2. Okonkwo et al. assessed the accuracy and hold-out validation of the models using the area under the receiver operating characteristic curve (AUC-ROC), sensitivity and specificity. In details, accuracy of the models </w:t>
-      </w:r>
-      <w:r>
-        <w:rPr>
-          <w:lang w:val="en-US"/>
-        </w:rPr>
-        <w:t>is</w:t>
-      </w:r>
-      <w:r>
-        <w:rPr>
-          <w:lang w:val="en-US"/>
-        </w:rPr>
-        <w:t xml:space="preserve"> in the following order; SVM, with the accuracy of 92. 5% thus proving that it has the efficiency and ability in dealing with high dimensionality and decision space. In the second position came Random Forest with a level of accuracy of 90. 3% while giving </w:t>
-      </w:r>
-      <w:r>
-        <w:rPr>
-          <w:lang w:val="en-US"/>
-        </w:rPr>
-        <w:t>evidence of the ability</w:t>
-      </w:r>
-      <w:r>
-        <w:rPr>
-          <w:lang w:val="en-US"/>
-        </w:rPr>
-        <w:t xml:space="preserve"> to capture intricate patterns though enhanced on ensemble learning. The Neural Network model with slightly lower accuracy of 88. 7% and was able to learn </w:t>
-      </w:r>
-      <w:r>
-        <w:rPr>
-          <w:lang w:val="en-US"/>
-        </w:rPr>
-        <w:t>nonlinear</w:t>
-      </w:r>
-      <w:r>
-        <w:rPr>
-          <w:lang w:val="en-US"/>
-        </w:rPr>
-        <w:t xml:space="preserve"> pattern recognition especially when hyperparameters were fine tuned.</w:t>
+        <w:t>Using biomarker data, the study conducted classification experiment that tried different ML algorithms to predict HIV status including: SVM, RF, and Neural Networks. The data set was then split in a training and validation set in the ratio of 8:2. Okonkwo et al. assessed the accuracy and hold-out validation of the models using the area under the receiver operating characteristic curve (AUC-ROC), sensitivity and specificity. In details, accuracy of the models is in the following order; SVM, with the accuracy of 92. 5% thus proving that it has the efficiency and ability in dealing with high dimensionality and decision space. In the second position came Random Forest with a level of accuracy of 90. 3% while giving evidence of the ability to capture intricate patterns though enhanced on ensemble learning. The Neural Network model with slightly lower accuracy of 88. 7% and was able to learn nonlinear pattern recognition especially when hyperparameters were fine tuned.</w:t>
       </w:r>
     </w:p>
     <w:p>
@@ -2892,129 +2738,72 @@
         <w:rPr>
           <w:lang w:val="en-US"/>
         </w:rPr>
-        <w:t xml:space="preserve">SVM is an example of supervised machine learning training model which is used for classification as well as regression analysis. From the concept of SVM, the goal is to identify the right hyperplane to different the classes in a given data set. The major emphasis is done on the greatest distance between classes, which is the actual shortest distance of the data points of one class from the nearest data points of the other class, called the support vectors. It is also important due to an important concept related to training models – the fact that a higher margin almost always results in improved generalization when the model needs to work with new data. </w:t>
-      </w:r>
-    </w:p>
-    <w:p>
-      <w:pPr>
-        <w:rPr>
-          <w:lang w:val="en-US"/>
-        </w:rPr>
-      </w:pPr>
-      <w:r>
-        <w:rPr>
-          <w:lang w:val="en-US"/>
-        </w:rPr>
-        <w:t xml:space="preserve">The process starts with associating the given input data with points in a given n-dimensional space where n is equal to the number of features in a given data set. In this space, value of features for each data point is plotted. The purpose is to identify a line or a surface that splits the set data and forms on side of one class and the other side of another class of the data. In Euclidean two-space, the hyperplane is a line while in three-space it is a plane with the same dimension as the space in which it is contained. In, for instance, the third dimension, the hyperplane is even more complicated than in the second dimensional space but the idea is equivalent. </w:t>
-      </w:r>
-    </w:p>
-    <w:p>
-      <w:pPr>
-        <w:rPr>
-          <w:lang w:val="en-US"/>
-        </w:rPr>
-      </w:pPr>
-      <w:r>
-        <w:rPr>
-          <w:lang w:val="en-US"/>
-        </w:rPr>
-        <w:t xml:space="preserve">It is woe of the hyperplane is that which has maximum margin, this means the distance of the hyperplane to the closest point of the different classes. This margin is determined by the points called the support vectors and these are the data points which are nearest to the hyperplane. These support vectors are however very important in the determination of the position and orientation of </w:t>
-      </w:r>
+        <w:t xml:space="preserve">Support Vector Machine or SVM is a type of learning algorithm or model which comes under both classification as well as regression methods. Its main aim is to find the right hyperplane that divides various classes present in a dataset. This hyperplane is chosen in such a way that it’s the maximum distance possible from all the support vectors of different classes. It is true that a larger margin makes the overall generalization when the model reconstructs with new data. </w:t>
+      </w:r>
+    </w:p>
+    <w:p>
+      <w:pPr>
+        <w:rPr>
+          <w:lang w:val="en-US"/>
+        </w:rPr>
+      </w:pPr>
+      <w:r>
+        <w:rPr>
+          <w:lang w:val="en-US"/>
+        </w:rPr>
+        <w:t xml:space="preserve">SVM work in a way that input data is transformed in to an n-dimensional space where each of them is features. The next step of the given model is to look for the hyperplane, which would bring the best classification of the data in classes. In two dimensions the hyperplane is a line in three dimensions it is a plane that is just like any other plane produced from the plane of the scale. This hyperplane lies in the plane that is perpendicular to the normal vector and bisects the distance between the two farthest points of the set of support vectors, so unlike other classifiers, SVM is relatively intolerant of outliers. </w:t>
+      </w:r>
+    </w:p>
+    <w:p>
+      <w:pPr>
+        <w:rPr>
+          <w:lang w:val="en-US"/>
+        </w:rPr>
+      </w:pPr>
+      <w:r>
+        <w:rPr>
+          <w:lang w:val="en-US"/>
+        </w:rPr>
+        <w:t xml:space="preserve">When data are not separable in a linear fashion, then SVM introduces a ‘soft’ margin system which can accept moderate misclassification in order to balance the margin and the volume of mistakes. Furthermore, use of the kernel trick means that relationships that are nonlinear can be dealt with by mapping the samples into a higher dimensional space where they are linear. Linear kernels, polynomial kernels, radial basis function (RBF) kernels, and sigmoid kernels are among the widest spread ones and the choice of the kernel depends on the data set and the problem being solved. </w:t>
+      </w:r>
+    </w:p>
+    <w:p>
+      <w:pPr>
+        <w:rPr>
+          <w:lang w:val="en-US"/>
+        </w:rPr>
+      </w:pPr>
       <w:r>
         <w:rPr>
           <w:lang w:val="en-US"/>
         </w:rPr>
         <w:lastRenderedPageBreak/>
-        <w:t xml:space="preserve">the hyperplane. The rest of the features do not alter the hyperplane and thus, for the same reason, SVM is less sensitive to outliers. </w:t>
-      </w:r>
-    </w:p>
-    <w:p>
-      <w:pPr>
-        <w:rPr>
-          <w:lang w:val="en-US"/>
-        </w:rPr>
-      </w:pPr>
-      <w:r>
-        <w:rPr>
-          <w:lang w:val="en-US"/>
-        </w:rPr>
-        <w:t xml:space="preserve">If the data is separable that is the classes can be separated by a line in </w:t>
-      </w:r>
-      <w:r>
-        <w:rPr>
-          <w:lang w:val="en-US"/>
-        </w:rPr>
-        <w:t>two-dimensional</w:t>
-      </w:r>
-      <w:r>
-        <w:rPr>
-          <w:lang w:val="en-US"/>
-        </w:rPr>
-        <w:t xml:space="preserve"> space or a plane in three dimensions, SVM determines the line or plane that separates the classes with the maximum margin of separation. However, there are occasions whereby the data is not cleanly separable by the straight leaning line. In such cases SVM employs a kind of technique known as the ‘soft margin’ approach. This approach permits some amounts of misclassifications or errors where data can be on the margin or on the wrong side of the hyperplane. The balance between the margin and classification errors which is optimizing the margin as well as minimizing the errors is regulated by parameters of how much should the model focus on the large margin if it means that one or two errors have to be made. </w:t>
-      </w:r>
-    </w:p>
-    <w:p>
-      <w:pPr>
-        <w:rPr>
-          <w:lang w:val="en-US"/>
-        </w:rPr>
-      </w:pPr>
-      <w:r>
-        <w:rPr>
-          <w:lang w:val="en-US"/>
-        </w:rPr>
-        <w:t xml:space="preserve">When the data is not separable in the best feature space, then SVM uses what is termed as the kernel trick. Kernel trick is one of the mathematical functions that maps the original feature space to a higher dimension space where the data could be separable by a hyperplane. It enables SVM to model non-linearity between the features and the target variable without actually mapping the data to a higher dimension. Some of the widely employed Kernels are; Linear kernel, Polynomial kernel, Radial basis function kernel, and Sigmoid kernels. Which kernel to select is not a principal concern of the user, but depends on the characteristics of the data set and the problem under solution. </w:t>
-      </w:r>
-    </w:p>
-    <w:p>
-      <w:pPr>
-        <w:rPr>
-          <w:lang w:val="en-US"/>
-        </w:rPr>
-      </w:pPr>
-      <w:r>
-        <w:rPr>
-          <w:lang w:val="en-US"/>
-        </w:rPr>
-        <w:t xml:space="preserve">Once the hyperplane is decided then in future any new data point can be labeled by simply seeing in which side of the hyperplane they lie. The separation by hyperplane is clearly defined and hence the model provides a clear distinction between the </w:t>
-      </w:r>
-      <w:r>
-        <w:rPr>
-          <w:lang w:val="en-US"/>
-        </w:rPr>
-        <w:t>classes.</w:t>
-      </w:r>
-      <w:r>
-        <w:rPr>
-          <w:lang w:val="en-US"/>
-        </w:rPr>
-        <w:t xml:space="preserve"> Apart from the classification problems, SVM can also be applied in regression problems and these are called the support vector regression or SVR. Therefore, in SVR the aim is to look for such a function that brings out the dependency between the target feature and the input features with the least possible error. </w:t>
-      </w:r>
-    </w:p>
-    <w:p>
-      <w:pPr>
-        <w:rPr>
-          <w:lang w:val="en-US"/>
-        </w:rPr>
-      </w:pPr>
-      <w:r>
-        <w:rPr>
-          <w:lang w:val="en-US"/>
-        </w:rPr>
-        <w:t xml:space="preserve">Another advantage of SVM is its versatility in working with large numbers of features and thus is effectively useful when working with data having many features. Further, the most important advantage of SVM is its ability to work in cases where the number of features is larger than the number of samples. However, SVM can be computationally expensive and the required selection of a kernel and the appropriate hyperparameters can time-consuming and must be optimized to yield the best results. </w:t>
-      </w:r>
-    </w:p>
-    <w:p>
-      <w:pPr>
-        <w:rPr>
-          <w:lang w:val="en-US"/>
-        </w:rPr>
-      </w:pPr>
-      <w:r>
-        <w:rPr>
-          <w:lang w:val="en-US"/>
-        </w:rPr>
-        <w:t>More importantly, SVM is one of the most powerful machine learning algorithms that have impressive performance specially in classification where the number of features accompanied by a clear margin between classes. Due to its capability to build complicated decision boundaries by involving kernel functions, it might be very effective for solving many non-linear problems, although it depends highly on support vectors for increasing the reliability and speed in many uses.</w:t>
+        <w:t xml:space="preserve">SVM can also be used for regression problems or Support Vector Regression (SVR) in which the aims </w:t>
+      </w:r>
+      <w:r>
+        <w:rPr>
+          <w:lang w:val="en-US"/>
+        </w:rPr>
+        <w:t>are</w:t>
+      </w:r>
+      <w:r>
+        <w:rPr>
+          <w:lang w:val="en-US"/>
+        </w:rPr>
+        <w:t xml:space="preserve"> to find the best function that models input attributes and target value with acceptable level of loss. </w:t>
+      </w:r>
+    </w:p>
+    <w:p>
+      <w:pPr>
+        <w:rPr>
+          <w:lang w:val="en-US"/>
+        </w:rPr>
+      </w:pPr>
+      <w:r>
+        <w:rPr>
+          <w:lang w:val="en-US"/>
+        </w:rPr>
+        <w:t>SVM is suitable for datasets, which have many features and can work when the number of features is bigger than the number of instances. Although it can be very powerful, it can be more computationally expensive compared to the other approaches and therefore, getting the proper kernel as well as its hyperparameters is very crucial. However, these are some of the challenges, which do not make SVM less viable as a tool, more so in classification problems, where boundaries between the classes are well defined.</w:t>
       </w:r>
     </w:p>
     <w:p>
@@ -3043,115 +2832,108 @@
         <w:rPr>
           <w:lang w:val="en-US"/>
         </w:rPr>
-        <w:t xml:space="preserve">As for logistic regression, it is a commonly chosen method for classifiers of binary data where it is aimed to define the likelihood of an instance to be on one of the two categories. While linear regression is used to predict the quantity, logistic regression is used to predict the category, it models the probability of an event using sigmoid function. </w:t>
-      </w:r>
-    </w:p>
-    <w:p>
-      <w:pPr>
-        <w:rPr>
-          <w:lang w:val="en-US"/>
-        </w:rPr>
-      </w:pPr>
-      <w:r>
-        <w:rPr>
-          <w:lang w:val="en-US"/>
-        </w:rPr>
-        <w:t xml:space="preserve">This logistic function is able to map any real valued number into the interval [0. 1] and hence can be used for probability estimation. Depending on the result of the logistic function, it is possible to determine the probability of the current input to belong to the positive class. This probability is then compared to a threshold that is normally 0. 5, to arrive at a decision of classification. For the </w:t>
+        <w:t xml:space="preserve">Logistic regression is also one of the most popular methods of binary classification, aimed at approximation of the instance’s place in the space of two classes. Unlike linear regression which make a continuous quantity prediction, logistic regression predictions the probability of an event with the use of a sigmoid function. The characteristic feature of this function is its ability to bring any real value to the range between 0 and 1, thus making it possible to estimate probabilities. The model generates a measure of how likely it is for an input to be in the positive class and this measure is then compared to a baseline most of which is set at 0. 5. If the probability is more than this value the instance is classified as positive and otherwise as negative. </w:t>
+      </w:r>
+    </w:p>
+    <w:p>
+      <w:pPr>
+        <w:rPr>
+          <w:lang w:val="en-US"/>
+        </w:rPr>
+      </w:pPr>
+      <w:r>
+        <w:rPr>
+          <w:lang w:val="en-US"/>
+        </w:rPr>
+        <w:t xml:space="preserve">This model is similar to linear regression but instead of summing the input features, logistic regression sums the weighted by their coefficients feature values and a bias term. However, rather than outputting this linear combination it passes the summed values through the logistic function so that it creates a probability. The weights used in the neural networks are also determined from the training data by a process referred to as back propagation which seeks to minimize a loss function and in the case of binary classification, the binary cross entropy loss. This loss function quantifies the difference between the predicted probabilities and actual class labels and the weights are adjusted using gradient of the loss function so as to minimize the loss. </w:t>
+      </w:r>
+    </w:p>
+    <w:p>
+      <w:pPr>
+        <w:rPr>
+          <w:lang w:val="en-US"/>
+        </w:rPr>
+      </w:pPr>
+      <w:r>
+        <w:rPr>
+          <w:lang w:val="en-US"/>
+        </w:rPr>
+        <w:t>Sometimes, logistic regression introduces L1 (Lasso) or L2 (Ridge) regularization, which reduces the weights’ magnitude, and, thus, the complexity of the model and its susceptibility to overfitting. In this case, logistic regression performs well when extracting the features and their relationship with the results contain a linear nature. At the same time, it might fail with non-linear relations unless feature engineering becomes the center of attention. However, logistic regression is fast and fairly useful by its practicality of being applied in a straightforward manner.</w:t>
+      </w:r>
+    </w:p>
+    <w:p>
+      <w:pPr>
+        <w:pStyle w:val="Heading3"/>
+        <w:rPr>
+          <w:lang w:val="en-US"/>
+        </w:rPr>
+      </w:pPr>
+      <w:bookmarkStart w:id="11" w:name="_Toc174389770"/>
+      <w:r>
+        <w:rPr>
+          <w:lang w:val="en-US"/>
+        </w:rPr>
+        <w:t>Decision Tree</w:t>
+      </w:r>
+      <w:bookmarkEnd w:id="11"/>
+    </w:p>
+    <w:p>
+      <w:pPr>
+        <w:rPr>
+          <w:lang w:val="en-US"/>
+        </w:rPr>
+      </w:pPr>
+      <w:r>
+        <w:rPr>
+          <w:lang w:val="en-US"/>
+        </w:rPr>
+        <w:t xml:space="preserve">Decision trees are categorized as a supervised machine learning algorithms works both on classification and regression. They work according to a principle of carving the data in feature space so as to give a tree-of-decisions. It is made up of nodes which contain decision making and edges that show the results, until the final nodes or leaves that offer the decisions. </w:t>
+      </w:r>
+    </w:p>
+    <w:p>
+      <w:pPr>
+        <w:rPr>
+          <w:lang w:val="en-US"/>
+        </w:rPr>
+      </w:pPr>
+      <w:r>
+        <w:rPr>
+          <w:lang w:val="en-US"/>
+        </w:rPr>
+        <w:t xml:space="preserve">The tree construction starts with the selection of the feature that provides ‘maximum information gain’ – this measures the goodness of the split of data. Splitting methods used are Gini index, Information gain which uses the concept of entropy, and variance reduction as splitting criterion for regression problems. One of the measures that fits in classification is the Gini Impurity which predicts how often a randomly chosen feature would be misclassified if the its label were chosen at random. This means that we are looking for a state where Gini is as low as possible, and if it reaches </w:t>
       </w:r>
       <w:r>
         <w:rPr>
           <w:lang w:val="en-US"/>
         </w:rPr>
         <w:lastRenderedPageBreak/>
-        <w:t xml:space="preserve">probability greater than the positive probability threshold, the model SHALL predict the member of the positive class; </w:t>
-      </w:r>
-      <w:r>
-        <w:rPr>
-          <w:lang w:val="en-US"/>
-        </w:rPr>
-        <w:t>otherwise,</w:t>
-      </w:r>
-      <w:r>
-        <w:rPr>
-          <w:lang w:val="en-US"/>
-        </w:rPr>
-        <w:t xml:space="preserve"> the member of the negative class. </w:t>
-      </w:r>
-    </w:p>
-    <w:p>
-      <w:pPr>
-        <w:rPr>
-          <w:lang w:val="en-US"/>
-        </w:rPr>
-      </w:pPr>
-      <w:r>
-        <w:rPr>
-          <w:lang w:val="en-US"/>
-        </w:rPr>
-        <w:t xml:space="preserve">The input features are summed over the features comparable to the approach of linear regression using a weight sum of the feature values and a bias. However as opposed to it logistic regression does not output this linear combination straight away but it follows it by the logistic function converting it into a probability. The weights in the model, therefore, are obtained from the training data through a process known as back propagation which seeks to minimize a Loss function; in this case, the Binary Cross Entropy Loss which compares the probabilities predicted with the actual class labels. </w:t>
-      </w:r>
-    </w:p>
-    <w:p>
-      <w:pPr>
-        <w:rPr>
-          <w:lang w:val="en-US"/>
-        </w:rPr>
-      </w:pPr>
-      <w:r>
-        <w:rPr>
-          <w:lang w:val="en-US"/>
-        </w:rPr>
-        <w:t xml:space="preserve">The training procedure and the model consist of tuning the weights so that the loss function is minimized; this is often solved by gradient-based methods. Gradient descent continues to update the weights in the direction that lowers the loss which in turn makes the training data optimized to fit the model. Often adopted techniques ‘L1 (Lasso) or L2 (Ridge) regularization’ are used here to control and reduce maximum weights to limit overfitting of the model to go for a simpler solution that has more potential of generalizing over future instances. </w:t>
-      </w:r>
-    </w:p>
-    <w:p>
-      <w:pPr>
-        <w:rPr>
-          <w:lang w:val="en-US"/>
-        </w:rPr>
-      </w:pPr>
-      <w:r>
-        <w:rPr>
-          <w:lang w:val="en-US"/>
-        </w:rPr>
-        <w:t xml:space="preserve">The strength of logistic regression is especially manifested in the cases when the probability of occurrence of a certain event depends on the features that define this event in a linear way. It is also understandable as the weights show in which direction and at what value each feature affects the probability of the given class. However, logistic regression may not be very effective in catering for non-linear relationships between the independent variables and the dependent variable unless a feature engineering or transformation is done. </w:t>
-      </w:r>
-    </w:p>
-    <w:p>
-      <w:pPr>
-        <w:rPr>
-          <w:lang w:val="en-US"/>
-        </w:rPr>
-      </w:pPr>
-      <w:r>
-        <w:rPr>
-          <w:lang w:val="en-US"/>
-        </w:rPr>
-        <w:t>This is how non-</w:t>
-      </w:r>
-      <w:r>
-        <w:rPr>
-          <w:lang w:val="en-US"/>
-        </w:rPr>
-        <w:t>geometric</w:t>
-      </w:r>
-      <w:r>
-        <w:rPr>
-          <w:lang w:val="en-US"/>
-        </w:rPr>
-        <w:t xml:space="preserve"> methods of Machine learning </w:t>
-      </w:r>
-      <w:r>
-        <w:rPr>
-          <w:lang w:val="en-US"/>
-        </w:rPr>
-        <w:t>work;</w:t>
-      </w:r>
-      <w:r>
-        <w:rPr>
-          <w:lang w:val="en-US"/>
-        </w:rPr>
-        <w:t xml:space="preserve"> logistic regression is a particularly effective method of binary classification if the data set is linearly separable or if we want a probability value as our result instead of a class label. It is much used in many practical applications due to its efficiency and relatively simple to put into practice.</w:t>
+        <w:t xml:space="preserve">a certain level of low, then the node is said to be ‘pure’ as it contains many samples of the same class. However, in regression the aim is to minimize or reduce variance within in subsets. </w:t>
+      </w:r>
+    </w:p>
+    <w:p>
+      <w:pPr>
+        <w:rPr>
+          <w:lang w:val="en-US"/>
+        </w:rPr>
+      </w:pPr>
+      <w:r>
+        <w:rPr>
+          <w:lang w:val="en-US"/>
+        </w:rPr>
+        <w:t xml:space="preserve">They are also very easy to explain, since the steps taken by the decision process can be easily depicted visually. For example, each path from the root node to a leaf node is a decision rule making it easy to see how some predictions are made. </w:t>
+      </w:r>
+    </w:p>
+    <w:p>
+      <w:pPr>
+        <w:rPr>
+          <w:lang w:val="en-US"/>
+        </w:rPr>
+      </w:pPr>
+      <w:r>
+        <w:rPr>
+          <w:lang w:val="en-US"/>
+        </w:rPr>
+        <w:t>Nonetheless, decision trees have their shortcoming as follows: They have the drawback of overfitting especially where the tree is deep; an effect arises, which causes poor performance on the new data. Some of the ways through which overfitting can be prevented include, pruning, and some rules such as setting maximum depth of decision trees and minimum observation levels in splits. Also, decision trees are highly prone to overfitting, which makes them quite unstable – that is, some slight changes in the data will lead to the construction of very different trees. This instability is well explained and can be managed by ensembles such as the Random Forest or the Gradient Boosting where many trees are constructed to act as a single tree but have a higher stability and accuracy.</w:t>
       </w:r>
     </w:p>
     <w:p>
@@ -3161,80 +2943,78 @@
           <w:lang w:val="en-US"/>
         </w:rPr>
       </w:pPr>
-      <w:bookmarkStart w:id="11" w:name="_Toc174389770"/>
-      <w:r>
-        <w:rPr>
-          <w:lang w:val="en-US"/>
-        </w:rPr>
-        <w:t>Decision Tree</w:t>
-      </w:r>
-      <w:bookmarkEnd w:id="11"/>
-    </w:p>
-    <w:p>
-      <w:pPr>
-        <w:rPr>
-          <w:lang w:val="en-US"/>
-        </w:rPr>
-      </w:pPr>
-      <w:r>
-        <w:rPr>
-          <w:lang w:val="en-US"/>
-        </w:rPr>
-        <w:t xml:space="preserve">Decision tree is one of the most popular algorithms of supervised learning which can be applied to classification as well as regression analysis. The idea of the decision tree is based on the attribute test in each sub-sample or subset to construct a tree-like model of decisions. The elements used in decision tree include the nodes and edges and we have internal nodes, decision on a feature, edges, a result of the decision of the internal node, leaf node, final prediction or outcome. </w:t>
-      </w:r>
-    </w:p>
-    <w:p>
-      <w:pPr>
-        <w:rPr>
-          <w:lang w:val="en-US"/>
-        </w:rPr>
-      </w:pPr>
-      <w:r>
-        <w:rPr>
-          <w:lang w:val="en-US"/>
-        </w:rPr>
-        <w:t xml:space="preserve">Decision trees are constructed by partitioning data into the best feature to split in the root node. The idea is to find the feature which has maximum information gain and this measure indicates a feature by which classes are good separated or by which entropy of data set is minimized. There are numerous methods of splitting that can be employed: for example, Gini impurity, information gain, based on entropy, variance reduction in the case of regression. </w:t>
-      </w:r>
-    </w:p>
-    <w:p>
-      <w:pPr>
-        <w:rPr>
-          <w:lang w:val="en-US"/>
-        </w:rPr>
-      </w:pPr>
-      <w:r>
-        <w:rPr>
-          <w:lang w:val="en-US"/>
-        </w:rPr>
-        <w:t xml:space="preserve">Gini impurity is mostly used in classification problems. It is used to estimate how often, when a random element of the dataset is selected and randomly labeled according to the distribution of labels in the subset, the unlabeled element is misclassified. The Gini Impurity is the sum of probabilities of a node being in class </w:t>
-      </w:r>
-      <w:proofErr w:type="spellStart"/>
-      <w:r>
-        <w:rPr>
-          <w:lang w:val="en-US"/>
-        </w:rPr>
-        <w:t>i</w:t>
-      </w:r>
-      <w:proofErr w:type="spellEnd"/>
-      <w:r>
-        <w:rPr>
-          <w:lang w:val="en-US"/>
-        </w:rPr>
-        <w:t xml:space="preserve"> and a node being in class j, where class </w:t>
-      </w:r>
-      <w:proofErr w:type="spellStart"/>
-      <w:r>
-        <w:rPr>
-          <w:lang w:val="en-US"/>
-        </w:rPr>
-        <w:t>i</w:t>
-      </w:r>
-      <w:proofErr w:type="spellEnd"/>
-      <w:r>
-        <w:rPr>
-          <w:lang w:val="en-US"/>
-        </w:rPr>
-        <w:t xml:space="preserve"> is distinct from class j A lower Gini impurity in the node means that most of the samples are of one class and hence is termed as a ‘pure node’. Information gain on the other hand has an assessment of entropy which is a measure of disorder within the data set. The method is to choose the feature that gave the largest reduction of the entropy for the split. </w:t>
+      <w:bookmarkStart w:id="12" w:name="_Toc174389771"/>
+      <w:r>
+        <w:rPr>
+          <w:lang w:val="en-US"/>
+        </w:rPr>
+        <w:t>XGBoost</w:t>
+      </w:r>
+      <w:bookmarkEnd w:id="12"/>
+    </w:p>
+    <w:p>
+      <w:pPr>
+        <w:rPr>
+          <w:lang w:val="en-US"/>
+        </w:rPr>
+      </w:pPr>
+      <w:r>
+        <w:rPr>
+          <w:lang w:val="en-US"/>
+        </w:rPr>
+        <w:t xml:space="preserve">XGBoost, pronounced as ‘cross GB’, stands for Extreme Gradient Boosting, an improved version of the GB with superior characteristics related to speed, performance and scalability. For binary and multiclass classification models, as well as for regression models, it is widely used. Apply of this algorithm in different machine learning challenges, as well as in real-life problems, has put it amongst the most commonly used ones. </w:t>
+      </w:r>
+    </w:p>
+    <w:p>
+      <w:pPr>
+        <w:rPr>
+          <w:lang w:val="en-US"/>
+        </w:rPr>
+      </w:pPr>
+      <w:r>
+        <w:rPr>
+          <w:lang w:val="en-US"/>
+        </w:rPr>
+        <w:t xml:space="preserve">In other words, XGBoost is a more efficient form of boosting, which is a type of ensemble learning technique that involves using several ‘weak’ models, the common one being decision trees. In each, new model is developed mainly for eliminating the flaws of the earlier models and achieve a better result for predictive function. XGBoost works on this by partitioning the hyperplane space into subspaces to make the training faster, and the model better. </w:t>
+      </w:r>
+    </w:p>
+    <w:p>
+      <w:pPr>
+        <w:rPr>
+          <w:lang w:val="en-US"/>
+        </w:rPr>
+      </w:pPr>
+      <w:r>
+        <w:rPr>
+          <w:lang w:val="en-US"/>
+        </w:rPr>
+        <w:t xml:space="preserve">The XGBoost algorithm then involves a base model and in the case of XG the base model is a decision tree which is trained to the dataset. It then determines the residuals or the discrepancy for the values actually observed and the values that have been predicted by the model. In subsequent iterations the new models in fact are trained on these residuals and progressively improved on. The recommended number of iterations is used until the residual drops below this limit or until a certain number of iterations is achieved. </w:t>
+      </w:r>
+    </w:p>
+    <w:p>
+      <w:pPr>
+        <w:rPr>
+          <w:lang w:val="en-US"/>
+        </w:rPr>
+      </w:pPr>
+      <w:r>
+        <w:rPr>
+          <w:lang w:val="en-US"/>
+        </w:rPr>
+        <w:t xml:space="preserve">Another advantage of XGBoost is that it is equipped with regularization to avoid overfitting, which is another extensive issue in the field of machine learning: the model performs well on the training data but poorly on the other data. One may use conventional L1 and/or L2 norms that XGBoost, implements using the Alpha parameter and Gamma parameter. L1 regularization helps in removing the features that are not much relevant in the model known as selection type of regularization L2 also known as ridge regression does not make much difference between large coefficients and small coefficients but does penalize a large value of coefficient leading to a smoother model. These above regularization techniques can aid to avoid problem of overfitting so that the XGBoost models can perform better in future unseen data. </w:t>
+      </w:r>
+    </w:p>
+    <w:p>
+      <w:pPr>
+        <w:rPr>
+          <w:lang w:val="en-US"/>
+        </w:rPr>
+      </w:pPr>
+      <w:r>
+        <w:rPr>
+          <w:lang w:val="en-US"/>
+        </w:rPr>
+        <w:t xml:space="preserve">Another feature of XGBoost is that optimization is based on second derivatives. Unlike the gradient boosting algorithm in general, which is based on first order derivatives, XGBoost utilizes, in fact, first and second-order derivatives (the Hessian). This makes it easier for the algorithm to estimate the curvature of the loss function, which in turns help to produce better estimate the of model parameters in order to increase the efficiency of the model. </w:t>
       </w:r>
     </w:p>
     <w:p>
@@ -3248,356 +3028,46 @@
           <w:lang w:val="en-US"/>
         </w:rPr>
         <w:lastRenderedPageBreak/>
-        <w:t xml:space="preserve">After cross tabulation on the feature with the highest values, the data is split according the different values of this feature. This process is repeated for all the subsets thus bringing branches of the tree until any of the stopping conditions is reached. Stopping criteria could be the maximum depth of the tree or a minimum number of samples have to be present in a node or node has to be pure, all the samples in the node belong to the same class. </w:t>
-      </w:r>
-    </w:p>
-    <w:p>
-      <w:pPr>
-        <w:rPr>
-          <w:lang w:val="en-US"/>
-        </w:rPr>
-      </w:pPr>
-      <w:r>
-        <w:rPr>
-          <w:lang w:val="en-US"/>
-        </w:rPr>
-        <w:t>When for the task, it is a regression, then the decision tree provides a continuous output instead of the class label. The tree is constructed in the same way but the splitting is done according to a measure which aims at minimizing the variance of the subsets rather than certain classification measures such as Gini’s index or entropy.</w:t>
-      </w:r>
-    </w:p>
-    <w:p>
-      <w:pPr>
-        <w:rPr>
-          <w:lang w:val="en-US"/>
-        </w:rPr>
-      </w:pPr>
-      <w:r>
-        <w:rPr>
-          <w:lang w:val="en-US"/>
-        </w:rPr>
-        <w:t xml:space="preserve">Another strength of decision trees is that they are understandable. The structure of the tree can be illustrated in a clear manner so that the procedure of decision-making can be easily understood. Every path from the root to a leaf corresponds to a rule or decision path which is easy to see exactly how the predictions are arrived at from the input features. </w:t>
-      </w:r>
-    </w:p>
-    <w:p>
-      <w:pPr>
-        <w:rPr>
-          <w:lang w:val="en-US"/>
-        </w:rPr>
-      </w:pPr>
-      <w:r>
-        <w:rPr>
-          <w:lang w:val="en-US"/>
-        </w:rPr>
-        <w:t xml:space="preserve">Decision trees can also be non-parametric, that means that it does not presuppose any distribution of data and, therefore, can unearth intricate relations between features. It can be applied for nominal and ordinal data and the most important thing is that they are versatile. </w:t>
-      </w:r>
-    </w:p>
-    <w:p>
-      <w:pPr>
-        <w:rPr>
-          <w:lang w:val="en-US"/>
-        </w:rPr>
-      </w:pPr>
-      <w:r>
-        <w:rPr>
-          <w:lang w:val="en-US"/>
-        </w:rPr>
-        <w:t xml:space="preserve">However, there are some disadvantages that can be mentioned in connection with decision trees. They are however, prone to over fitting especially when the tree is made deeper and starts to capture noises within the data and not the actual trend. This can lead to poor generalization to unseen new data Hence, having a small validation set is a good indication that the model is not generalizing well to new unseen data. To avoid overfitting parameters there are approaches like pruning where least important branches are shaved off or constraints where, for example, maximal depth or minimum samples per leaf or node are set. </w:t>
-      </w:r>
-    </w:p>
-    <w:p>
-      <w:pPr>
-        <w:rPr>
-          <w:lang w:val="en-US"/>
-        </w:rPr>
-      </w:pPr>
-      <w:r>
-        <w:rPr>
-          <w:lang w:val="en-US"/>
-        </w:rPr>
-        <w:t xml:space="preserve">Decision trees are also: ‘unstable’ – small changes to the data result in large changes to the structure of the tree. This issue can be managed by the usage of </w:t>
-      </w:r>
-      <w:r>
-        <w:rPr>
-          <w:lang w:val="en-US"/>
-        </w:rPr>
-        <w:t>assembling</w:t>
-      </w:r>
-      <w:r>
-        <w:rPr>
-          <w:lang w:val="en-US"/>
-        </w:rPr>
-        <w:t xml:space="preserve"> methods, for instance, Random Forest or Gradient Boosting that are built from multiple decision trees. </w:t>
-      </w:r>
-    </w:p>
-    <w:p>
-      <w:pPr>
-        <w:rPr>
-          <w:lang w:val="en-US"/>
-        </w:rPr>
-      </w:pPr>
-      <w:r>
-        <w:rPr>
-          <w:lang w:val="en-US"/>
-        </w:rPr>
-        <w:t xml:space="preserve">In conclusion, decision trees are a versatile productivity in machine learning with a </w:t>
-      </w:r>
-      <w:r>
-        <w:rPr>
-          <w:lang w:val="en-US"/>
-        </w:rPr>
-        <w:t>booth</w:t>
-      </w:r>
-      <w:r>
-        <w:rPr>
-          <w:lang w:val="en-US"/>
-        </w:rPr>
-        <w:t xml:space="preserve"> and accurate performance and, therefore quite effective when applied with combination of additional elements to combat with their disadvantages.</w:t>
-      </w:r>
-    </w:p>
-    <w:p>
-      <w:pPr>
-        <w:pStyle w:val="Heading3"/>
-        <w:rPr>
-          <w:lang w:val="en-US"/>
-        </w:rPr>
-      </w:pPr>
-      <w:bookmarkStart w:id="12" w:name="_Toc174389771"/>
-      <w:r>
-        <w:rPr>
-          <w:lang w:val="en-US"/>
-        </w:rPr>
-        <w:t>XGBoost</w:t>
-      </w:r>
-      <w:bookmarkEnd w:id="12"/>
-    </w:p>
-    <w:p>
-      <w:pPr>
-        <w:rPr>
-          <w:lang w:val="en-US"/>
-        </w:rPr>
-      </w:pPr>
-      <w:r>
-        <w:rPr>
-          <w:lang w:val="en-US"/>
-        </w:rPr>
-        <w:t xml:space="preserve">XGBoost is an optimized version of Gradient Boost is called Extreme Gradient Boosting used for solving binary as well as multiclass classifications and regression problems. It is characterized by high speed, great performance, and high scalability and that is why it is popular in competitions in the field of machine learning and practical use. First, XGBoost is an extension of the boosting technique, which is a type of ensemble learning, the process of incrementally fitting several ‘weak’ prediction functions in an attempt to improve the function’s accuracy. </w:t>
-      </w:r>
-    </w:p>
-    <w:p>
-      <w:pPr>
-        <w:rPr>
-          <w:lang w:val="en-US"/>
-        </w:rPr>
-      </w:pPr>
-      <w:r>
-        <w:rPr>
-          <w:lang w:val="en-US"/>
-        </w:rPr>
-        <w:t xml:space="preserve">The general principle of boosting is the successive training of a series of ‘weak’ classifiers where each subsequent classifier seeks to correct the mistakes made by the previous one. XGBoost is an advanced optimization of gradient boosting where the parameter-space is divided into subsets which enables faster training and improves the prediction quality of the model. </w:t>
-      </w:r>
-    </w:p>
-    <w:p>
-      <w:pPr>
-        <w:rPr>
-          <w:lang w:val="en-US"/>
-        </w:rPr>
-      </w:pPr>
-      <w:r>
-        <w:rPr>
-          <w:lang w:val="en-US"/>
-        </w:rPr>
-        <w:t xml:space="preserve">Within the construct of XGboost, gradient boosting is chief, and it built by reducing the loss function with the help of gradients and its calculation by gradient descent. The algorithm begins with a first model that is traditionally the decision tree that is trained with the training set. The actual or real </w:t>
-      </w:r>
+        <w:t>It likewise has several engineering optimizations to boot that helps the model to increase the efficiency and scalability. Another interesting aspect is that it has been designed with the provision of handling missing values and spars matrices, thus finding its application in a number of actual datasets. Also, XGBoost has the ability of processing data in blocks, which makes the algorithm to benefit from multi-core processors and distributed systems and this makes the algorithm to take little time for training especially when working with large data sets.</w:t>
+      </w:r>
+    </w:p>
+    <w:p>
+      <w:pPr>
+        <w:rPr>
+          <w:lang w:val="en-US"/>
+        </w:rPr>
+      </w:pPr>
+    </w:p>
+    <w:p>
+      <w:pPr>
+        <w:rPr>
+          <w:rFonts w:asciiTheme="majorHAnsi" w:eastAsiaTheme="majorEastAsia" w:hAnsiTheme="majorHAnsi" w:cstheme="majorBidi"/>
+          <w:color w:val="2F5496" w:themeColor="accent1" w:themeShade="BF"/>
+          <w:sz w:val="32"/>
+          <w:szCs w:val="32"/>
+          <w:lang w:val="en-US"/>
+        </w:rPr>
+      </w:pPr>
+      <w:bookmarkStart w:id="13" w:name="_Toc174389772"/>
+      <w:r>
+        <w:rPr>
+          <w:lang w:val="en-US"/>
+        </w:rPr>
+        <w:br w:type="page"/>
+      </w:r>
+    </w:p>
+    <w:p>
+      <w:pPr>
+        <w:pStyle w:val="Heading1"/>
+        <w:rPr>
+          <w:lang w:val="en-US"/>
+        </w:rPr>
+      </w:pPr>
       <w:r>
         <w:rPr>
           <w:lang w:val="en-US"/>
         </w:rPr>
         <w:lastRenderedPageBreak/>
-        <w:t xml:space="preserve">target values are also estimated and then the residuals or the differences between the predicted and actual target values are computed. In each of the subsequent iterations, the data is re-trained with the residuals which implies that each of the new models is learning to rectify the mistakes of the now precedent model. This process continues for the given n number of iterations or until the residuals are of an acceptable magnanimity. </w:t>
-      </w:r>
-    </w:p>
-    <w:p>
-      <w:pPr>
-        <w:rPr>
-          <w:lang w:val="en-US"/>
-        </w:rPr>
-      </w:pPr>
-      <w:r>
-        <w:rPr>
-          <w:lang w:val="en-US"/>
-        </w:rPr>
-        <w:t xml:space="preserve">Another of the major improvements in XGBoost is the utilization of the different methods of regularization to reduce over learning. The concept of regularization is an attempt to minimize the risk by introducing a term for model complexity, so the algorithm will have to find the best way how to fit the training data as well as how to generalize to unseen data. XGBoost introduces two types of regularization: L1 (Lasso) which helps in making the model sparse and second is L2 (Ridge) in which large coefficients values are penalized. This </w:t>
-      </w:r>
-      <w:r>
-        <w:rPr>
-          <w:lang w:val="en-US"/>
-        </w:rPr>
-        <w:t>regularization</w:t>
-      </w:r>
-      <w:r>
-        <w:rPr>
-          <w:lang w:val="en-US"/>
-        </w:rPr>
-        <w:t xml:space="preserve"> aids in achieving levels of smoother and less over-fitting of the model to the data as a way of predicting new data.</w:t>
-      </w:r>
-    </w:p>
-    <w:p>
-      <w:pPr>
-        <w:rPr>
-          <w:lang w:val="en-US"/>
-        </w:rPr>
-      </w:pPr>
-      <w:r>
-        <w:rPr>
-          <w:lang w:val="en-US"/>
-        </w:rPr>
-        <w:t xml:space="preserve">Another particularly significant aspect of </w:t>
-      </w:r>
-      <w:r>
-        <w:rPr>
-          <w:lang w:val="en-US"/>
-        </w:rPr>
-        <w:t>XGBoost</w:t>
-      </w:r>
-      <w:r>
-        <w:rPr>
-          <w:lang w:val="en-US"/>
-        </w:rPr>
-        <w:t xml:space="preserve"> design is second-order derivatives of the loss function to improve the model updating process. Though, basic gradient boosting provided by</w:t>
-      </w:r>
-      <w:r>
-        <w:rPr>
-          <w:lang w:val="en-US"/>
-        </w:rPr>
-        <w:t xml:space="preserve"> </w:t>
-      </w:r>
-      <w:r>
-        <w:rPr>
-          <w:lang w:val="en-US"/>
-        </w:rPr>
-        <w:t xml:space="preserve">ML is function of only the derivative of loss function while, XGBoost uses up to the second order derivatives known as ‘Hessian’. It also makes it easier for the algorithm to approximate the curvature of the bowl in which the loss functions are placed, and hence improve the delta or change in the model parameters. </w:t>
-      </w:r>
-    </w:p>
-    <w:p>
-      <w:pPr>
-        <w:rPr>
-          <w:lang w:val="en-US"/>
-        </w:rPr>
-      </w:pPr>
-      <w:r>
-        <w:rPr>
-          <w:lang w:val="en-US"/>
-        </w:rPr>
-        <w:t xml:space="preserve">XGBoost also contains several engineering optimizations that have been performed to improve the efficiency and scalability of the algorithm. These are; The employed algorithm is a learner that can deal with missing values and sparse matrices this makes it suitable for real datasets since most of them contain a number of missing values. Moreover, XGBoost works with the blocks of the data, which enables a more successful usage of such resources as multi-core processors or distributed computing systems. This ability of parallelization helps reduce the training time, and especially in large datasets. </w:t>
-      </w:r>
-    </w:p>
-    <w:p>
-      <w:pPr>
-        <w:rPr>
-          <w:lang w:val="en-US"/>
-        </w:rPr>
-      </w:pPr>
-      <w:r>
-        <w:rPr>
-          <w:lang w:val="en-US"/>
-        </w:rPr>
-        <w:t xml:space="preserve">The algorithm also provides for tree boosting using exact greedy, approximate as well as the </w:t>
-      </w:r>
-      <w:r>
-        <w:rPr>
-          <w:lang w:val="en-US"/>
-        </w:rPr>
-        <w:t>histogram-based</w:t>
-      </w:r>
-      <w:r>
-        <w:rPr>
-          <w:lang w:val="en-US"/>
-        </w:rPr>
-        <w:t xml:space="preserve"> techniques where each of them has different aspects of its applicability namely speed and accuracy. Exact greedy boosting involves the construction of each tree when all possible split </w:t>
-      </w:r>
-      <w:r>
-        <w:rPr>
-          <w:lang w:val="en-US"/>
-        </w:rPr>
-        <w:t>is</w:t>
-      </w:r>
-      <w:r>
-        <w:rPr>
-          <w:lang w:val="en-US"/>
-        </w:rPr>
-        <w:t xml:space="preserve"> considered with a guarantee of selecting the best. While the Approximate boosting is faster due to the use of heuristics to obtain the approximate promising splits. Histogram based boosting divides the continuous variables into intervals to increase efficiency of the decision tree construction in addition to possibility of reducing the number of splits to be considered. </w:t>
-      </w:r>
-    </w:p>
-    <w:p>
-      <w:pPr>
-        <w:rPr>
-          <w:lang w:val="en-US"/>
-        </w:rPr>
-      </w:pPr>
-      <w:r>
-        <w:rPr>
-          <w:lang w:val="en-US"/>
-        </w:rPr>
-        <w:t xml:space="preserve">Feature importance is another important aspect that is available in XGBoost. The last possibility is that after training, the algorithm can explain which features were the most important in terms of the model’s choice. This information can then be used to decipher other patterns in the data set and can also be employed in selection of features in other models that will be constructed. </w:t>
-      </w:r>
-    </w:p>
-    <w:p>
-      <w:pPr>
-        <w:rPr>
-          <w:lang w:val="en-US"/>
-        </w:rPr>
-      </w:pPr>
-      <w:r>
-        <w:rPr>
-          <w:lang w:val="en-US"/>
-        </w:rPr>
-        <w:t xml:space="preserve">Besides, XGBoost is much flexible in other aspects; the algorithm has a number of hyperparameters that can be adjusted for achieving better performance for a specific dataset and a certain task. These are the hyperparameters such as learning rate, maximum depth of the trees, the minimum weight of a child node, subsampling ratio among others. These parameters can be tweaked by a practitioner so that the best performance is optimized out of the model. </w:t>
-      </w:r>
-    </w:p>
-    <w:p>
-      <w:pPr>
-        <w:rPr>
-          <w:lang w:val="en-US"/>
-        </w:rPr>
-      </w:pPr>
-      <w:r>
-        <w:rPr>
-          <w:lang w:val="en-US"/>
-        </w:rPr>
-        <w:t xml:space="preserve">There are a number of advantages of XGBoost to be able to work effectively with different types of data on tabular structure and structure time series data in addition, it is able to work with a certain type of text and image data after preliminary data preparation. However, this versatility, alongside </w:t>
-      </w:r>
-      <w:r>
-        <w:rPr>
-          <w:lang w:val="en-US"/>
-        </w:rPr>
-        <w:lastRenderedPageBreak/>
-        <w:t xml:space="preserve">with high robustness and speed, makes XGBoost one of the most popular tools in the machine learning field at the present time. </w:t>
-      </w:r>
-    </w:p>
-    <w:p>
-      <w:pPr>
-        <w:rPr>
-          <w:lang w:val="en-US"/>
-        </w:rPr>
-      </w:pPr>
-      <w:r>
-        <w:rPr>
-          <w:lang w:val="en-US"/>
-        </w:rPr>
-        <w:t>In conclusion, XGBoost may be viewed as a state of the art and efficient library of gradient boosting algorithm for both classification and regression. Being capable of using regularization, second order optimization and other high end engineering it is an optimal tool when it comes to developing predictors. Furthermore, the efficiency in term of scalability and advanced ability to process big data and high dimensionality combined with flexibility and versatility and tuning capability put XGBoost as one of the most important algorithms in the machine learning world.</w:t>
-      </w:r>
-    </w:p>
-    <w:p>
-      <w:pPr>
-        <w:pStyle w:val="Heading1"/>
-        <w:rPr>
-          <w:lang w:val="en-US"/>
-        </w:rPr>
-      </w:pPr>
-      <w:bookmarkStart w:id="13" w:name="_Toc174389772"/>
-      <w:r>
-        <w:rPr>
-          <w:lang w:val="en-US"/>
-        </w:rPr>
         <w:t>Chapter 3: Methodology</w:t>
       </w:r>
       <w:bookmarkEnd w:id="13"/>
@@ -3613,24 +3083,14 @@
         <w:pStyle w:val="Heading2"/>
         <w:numPr>
           <w:ilvl w:val="0"/>
-          <w:numId w:val="3"/>
+          <w:numId w:val="8"/>
         </w:numPr>
       </w:pPr>
-      <w:bookmarkStart w:id="14" w:name="_Toc174389773"/>
-      <w:r>
-        <w:t>Tools and Techniques</w:t>
+      <w:bookmarkStart w:id="14" w:name="_Toc174389774"/>
+      <w:r>
+        <w:t>EDA and Visualization</w:t>
       </w:r>
       <w:bookmarkEnd w:id="14"/>
-    </w:p>
-    <w:p>
-      <w:pPr>
-        <w:pStyle w:val="Heading2"/>
-      </w:pPr>
-      <w:bookmarkStart w:id="15" w:name="_Toc174389774"/>
-      <w:r>
-        <w:t>EDA and Visualization</w:t>
-      </w:r>
-      <w:bookmarkEnd w:id="15"/>
     </w:p>
     <w:p>
       <w:pPr>
@@ -3682,12 +3142,155 @@
     </w:p>
     <w:p>
       <w:pPr>
+        <w:rPr>
+          <w:lang w:val="en-US"/>
+        </w:rPr>
+      </w:pPr>
+      <w:r>
+        <w:rPr>
+          <w:lang w:val="en-US"/>
+        </w:rPr>
+        <w:t xml:space="preserve">The first plot in the grid is a count plot of the target variable ‘infected’. The plot above shows the number of infected people and the number of people not infected. From the visualization above it can be seen that a greater percentage of the sample population is not infected; this could mean that the sample dataset is skewed. The nature of this distribution is important to understand for further analysis for it might affect the outcome of any predictive models applied to the data. </w:t>
+      </w:r>
+    </w:p>
+    <w:p>
+      <w:pPr>
+        <w:rPr>
+          <w:lang w:val="en-US"/>
+        </w:rPr>
+      </w:pPr>
+      <w:r>
+        <w:rPr>
+          <w:lang w:val="en-US"/>
+        </w:rPr>
+        <w:t xml:space="preserve">The second plot in concerned with the dispersion of the age variable. This distribution is plotted as a histogram also adding a kernel density estimate (KDE) to allow to observe smoothness of the data distribution. It seems that it is nearly normally distributed with a slight positive skewness with regards to the age distribution. This means that more than half of the people in the dataset are within a given age bracket which would create a background to justify if age influences the infection status. </w:t>
+      </w:r>
+    </w:p>
+    <w:p>
+      <w:pPr>
+        <w:rPr>
+          <w:lang w:val="en-US"/>
+        </w:rPr>
+      </w:pPr>
+      <w:r>
+        <w:rPr>
+          <w:lang w:val="en-US"/>
+        </w:rPr>
+        <w:t>The third plot also shows the distribution of weight variable (</w:t>
+      </w:r>
+      <w:proofErr w:type="spellStart"/>
+      <w:r>
+        <w:rPr>
+          <w:lang w:val="en-US"/>
+        </w:rPr>
+        <w:t>wtkg</w:t>
+      </w:r>
+      <w:proofErr w:type="spellEnd"/>
+      <w:r>
+        <w:rPr>
+          <w:lang w:val="en-US"/>
+        </w:rPr>
+        <w:t xml:space="preserve">). The same as in the case of age distribution, the use of histogram with KDE is applied. The distribution of the weight also looks pretty much normal with part of the distribution showing certain spread, which indicates variability among the subjects included in the study with regard to weight. A closer examination of this distribution contributes to the knowledge of the part played by weight whenever there is infection. </w:t>
+      </w:r>
+    </w:p>
+    <w:p>
+      <w:pPr>
+        <w:rPr>
+          <w:lang w:val="en-US"/>
+        </w:rPr>
+      </w:pPr>
+      <w:r>
+        <w:rPr>
+          <w:lang w:val="en-US"/>
+        </w:rPr>
+        <w:t xml:space="preserve">The fourth plot is the correlation matrix in the form of heat map representing the correlation between all the numerical fields of the data set. The heatmap depicts a matrix of positive or negative correlation values and the strength of the correlation with the help of </w:t>
+      </w:r>
+      <w:r>
+        <w:rPr>
+          <w:lang w:val="en-US"/>
+        </w:rPr>
+        <w:t>colors</w:t>
+      </w:r>
+      <w:r>
+        <w:rPr>
+          <w:lang w:val="en-US"/>
+        </w:rPr>
+        <w:t xml:space="preserve"> for graphical </w:t>
+      </w:r>
+      <w:r>
+        <w:rPr>
+          <w:lang w:val="en-US"/>
+        </w:rPr>
+        <w:lastRenderedPageBreak/>
+        <w:t xml:space="preserve">representation although annotations exhibit the actual correlation coefficients. Most of the time, this kind of visualization is useful for tension-seeking, which can be crucial in the process of feature selection, or in general understanding the data shape. </w:t>
+      </w:r>
+    </w:p>
+    <w:p>
+      <w:pPr>
+        <w:rPr>
+          <w:lang w:val="en-US"/>
+        </w:rPr>
+      </w:pPr>
+      <w:r>
+        <w:rPr>
+          <w:lang w:val="en-US"/>
+        </w:rPr>
+        <w:t xml:space="preserve">These are two graphs with the Group being the infected status, while the Variables being, age and </w:t>
+      </w:r>
+      <w:proofErr w:type="spellStart"/>
+      <w:r>
+        <w:rPr>
+          <w:lang w:val="en-US"/>
+        </w:rPr>
+        <w:t>wtkg</w:t>
+      </w:r>
+      <w:proofErr w:type="spellEnd"/>
+      <w:r>
+        <w:rPr>
+          <w:lang w:val="en-US"/>
+        </w:rPr>
+        <w:t xml:space="preserve"> with fifth plot being a box plot for a creation of variable age and the sixth plot being a box plot for the creation of variable </w:t>
+      </w:r>
+      <w:proofErr w:type="spellStart"/>
+      <w:r>
+        <w:rPr>
+          <w:lang w:val="en-US"/>
+        </w:rPr>
+        <w:t>wtkg</w:t>
+      </w:r>
+      <w:proofErr w:type="spellEnd"/>
+      <w:r>
+        <w:rPr>
+          <w:lang w:val="en-US"/>
+        </w:rPr>
+        <w:t xml:space="preserve">. This conjecture arises from a simple boxplot of age versus infection status, and plotting the data may reveal slight differences in the exact age distribution between the two groups, though it is entirely expected that infected people would be slightly older, on average. The boxplot of weight against infection status gives a similar information about how distribution of weight is affected by infection status, but the differences appear less dramatic. </w:t>
+      </w:r>
+    </w:p>
+    <w:p>
+      <w:pPr>
+        <w:rPr>
+          <w:rFonts w:asciiTheme="majorHAnsi" w:eastAsiaTheme="majorEastAsia" w:hAnsiTheme="majorHAnsi" w:cstheme="majorBidi"/>
+          <w:color w:val="2F5496" w:themeColor="accent1" w:themeShade="BF"/>
+          <w:sz w:val="32"/>
+          <w:szCs w:val="32"/>
+          <w:lang w:val="en-US"/>
+        </w:rPr>
+      </w:pPr>
+      <w:bookmarkStart w:id="15" w:name="_Toc174389775"/>
+      <w:r>
+        <w:rPr>
+          <w:lang w:val="en-US"/>
+        </w:rPr>
+        <w:br w:type="page"/>
+      </w:r>
+    </w:p>
+    <w:p>
+      <w:pPr>
         <w:pStyle w:val="Heading1"/>
         <w:rPr>
           <w:lang w:val="en-US"/>
         </w:rPr>
       </w:pPr>
-      <w:bookmarkStart w:id="16" w:name="_Toc174389775"/>
       <w:r>
         <w:rPr>
           <w:lang w:val="en-US"/>
@@ -3695,7 +3298,7 @@
         <w:lastRenderedPageBreak/>
         <w:t>Chapter 4: Results and Conclusion</w:t>
       </w:r>
-      <w:bookmarkEnd w:id="16"/>
+      <w:bookmarkEnd w:id="15"/>
     </w:p>
     <w:p>
       <w:pPr>
@@ -3705,45 +3308,626 @@
           <w:numId w:val="4"/>
         </w:numPr>
       </w:pPr>
-      <w:bookmarkStart w:id="17" w:name="_Toc174389776"/>
+      <w:bookmarkStart w:id="16" w:name="_Toc174389776"/>
       <w:r>
         <w:t>Critical Discussion</w:t>
       </w:r>
+      <w:bookmarkEnd w:id="16"/>
+    </w:p>
+    <w:p>
+      <w:pPr>
+        <w:rPr>
+          <w:lang w:val="en-US"/>
+        </w:rPr>
+      </w:pPr>
+      <w:r>
+        <w:rPr>
+          <w:lang w:val="en-US"/>
+        </w:rPr>
+        <w:t xml:space="preserve">Building the AIDS prediction model and the Streamlit app for the model was quite a creative and stages process. With an array of data loading and understanding as the initial steps, followed by the feature engineering, model training, and finally web application development. Below is a breakdown of the strategy I used and the performance I managed to record at the end of it. </w:t>
+      </w:r>
+    </w:p>
+    <w:p>
+      <w:pPr>
+        <w:rPr>
+          <w:lang w:val="en-US"/>
+        </w:rPr>
+      </w:pPr>
+      <w:r>
+        <w:rPr>
+          <w:lang w:val="en-US"/>
+        </w:rPr>
+        <w:t xml:space="preserve">First, I began by importing the AIDS classification dataset into a </w:t>
+      </w:r>
+      <w:proofErr w:type="gramStart"/>
+      <w:r>
+        <w:rPr>
+          <w:lang w:val="en-US"/>
+        </w:rPr>
+        <w:t>panda</w:t>
+      </w:r>
+      <w:r>
+        <w:rPr>
+          <w:lang w:val="en-US"/>
+        </w:rPr>
+        <w:t>s</w:t>
+      </w:r>
+      <w:r>
+        <w:rPr>
+          <w:lang w:val="en-US"/>
+        </w:rPr>
+        <w:t xml:space="preserve"> DataFrame</w:t>
+      </w:r>
+      <w:proofErr w:type="gramEnd"/>
+      <w:r>
+        <w:rPr>
+          <w:lang w:val="en-US"/>
+        </w:rPr>
+        <w:t xml:space="preserve">. This dataset includes many attributes that could suggest a person’s propensity to be infected with AIDS. The variables used in the analysis consisted of numerical variables such as age, weight, as well as </w:t>
+      </w:r>
+      <w:r>
+        <w:rPr>
+          <w:lang w:val="en-US"/>
+        </w:rPr>
+        <w:t>hemoglobin</w:t>
+      </w:r>
+      <w:r>
+        <w:rPr>
+          <w:lang w:val="en-US"/>
+        </w:rPr>
+        <w:t xml:space="preserve"> level, and categorical variables such as gender and race/ethnicity. From the above information and the help of pandas’</w:t>
+      </w:r>
+      <w:r>
+        <w:rPr>
+          <w:lang w:val="en-US"/>
+        </w:rPr>
+        <w:t>.,</w:t>
+      </w:r>
+      <w:r>
+        <w:rPr>
+          <w:lang w:val="en-US"/>
+        </w:rPr>
+        <w:t xml:space="preserve"> </w:t>
+      </w:r>
+      <w:proofErr w:type="gramStart"/>
+      <w:r>
+        <w:rPr>
+          <w:lang w:val="en-US"/>
+        </w:rPr>
+        <w:t>head(</w:t>
+      </w:r>
+      <w:proofErr w:type="gramEnd"/>
+      <w:r>
+        <w:rPr>
+          <w:lang w:val="en-US"/>
+        </w:rPr>
+        <w:t xml:space="preserve">), . </w:t>
+      </w:r>
+      <w:proofErr w:type="gramStart"/>
+      <w:r>
+        <w:rPr>
+          <w:lang w:val="en-US"/>
+        </w:rPr>
+        <w:t>info(</w:t>
+      </w:r>
+      <w:proofErr w:type="gramEnd"/>
+      <w:r>
+        <w:rPr>
+          <w:lang w:val="en-US"/>
+        </w:rPr>
+        <w:t>), and . By running the |</w:t>
+      </w:r>
+      <w:proofErr w:type="gramStart"/>
+      <w:r>
+        <w:rPr>
+          <w:lang w:val="en-US"/>
+        </w:rPr>
+        <w:t>describe(</w:t>
+      </w:r>
+      <w:proofErr w:type="gramEnd"/>
+      <w:r>
+        <w:rPr>
+          <w:lang w:val="en-US"/>
+        </w:rPr>
+        <w:t xml:space="preserve">)| functions, I was about to understand the structure of the data, the missing values and the basic statistic. This was important in the first instance because it dictated further </w:t>
+      </w:r>
+      <w:r>
+        <w:rPr>
+          <w:lang w:val="en-US"/>
+        </w:rPr>
+        <w:t>actions,</w:t>
+      </w:r>
+      <w:r>
+        <w:rPr>
+          <w:lang w:val="en-US"/>
+        </w:rPr>
+        <w:t xml:space="preserve"> I was to undertake in data preprocessing and feature selection. </w:t>
+      </w:r>
+    </w:p>
+    <w:p>
+      <w:pPr>
+        <w:rPr>
+          <w:lang w:val="en-US"/>
+        </w:rPr>
+      </w:pPr>
+      <w:r>
+        <w:rPr>
+          <w:lang w:val="en-US"/>
+        </w:rPr>
+        <w:t xml:space="preserve">With more information of the </w:t>
+      </w:r>
+      <w:r>
+        <w:rPr>
+          <w:lang w:val="en-US"/>
+        </w:rPr>
+        <w:t>data,</w:t>
+      </w:r>
+      <w:r>
+        <w:rPr>
+          <w:lang w:val="en-US"/>
+        </w:rPr>
+        <w:t xml:space="preserve"> I went to the next step, which is visualizing it. First, with help of matplotlib and seaborn libraries I created a number of plots that may emphasize some significant properties of the given data set. These were followed by a probability density function of the distribution of the infection status, age and weight distribution and a heatmap to see how features were dependent on each other. The boxplots of the age and weight with the status of infection were especially useful as they outlined the possible trends and relations which are useful for making predictions. These enabled me distinguish which of those features would be more likely perhaps provide a probability of an AIDS infection. </w:t>
+      </w:r>
+    </w:p>
+    <w:p>
+      <w:pPr>
+        <w:rPr>
+          <w:lang w:val="en-US"/>
+        </w:rPr>
+      </w:pPr>
+      <w:r>
+        <w:rPr>
+          <w:lang w:val="en-US"/>
+        </w:rPr>
+        <w:t xml:space="preserve">Then, I enrolled the data of stylometric features into model training. Eliminating the dependent variable, the features (X) and the target variable (y) was the infection status. I then divided the data into training dataset from the ones to be used for testing to minimize dependency on the data set used to train the model. This step plays a crucial role in anticipation of over fitting when a model is capable of learning from the training data and fail to generalize well from new unseen data. </w:t>
+      </w:r>
+    </w:p>
+    <w:p>
+      <w:pPr>
+        <w:rPr>
+          <w:lang w:val="en-US"/>
+        </w:rPr>
+      </w:pPr>
+      <w:r>
+        <w:rPr>
+          <w:lang w:val="en-US"/>
+        </w:rPr>
+        <w:t xml:space="preserve">In order to enhance the nature of models, I used feature scaling from the StandardScaler of scikit-learn. This step </w:t>
+      </w:r>
+      <w:r>
+        <w:rPr>
+          <w:lang w:val="en-US"/>
+        </w:rPr>
+        <w:t>normalized</w:t>
+      </w:r>
+      <w:r>
+        <w:rPr>
+          <w:lang w:val="en-US"/>
+        </w:rPr>
+        <w:t xml:space="preserve"> the features thus making each one of them contribute in equal proportions in predicting the model. Also, for feature selection, I used </w:t>
+      </w:r>
+      <w:r>
+        <w:rPr>
+          <w:lang w:val="en-US"/>
+        </w:rPr>
+        <w:t xml:space="preserve">Select </w:t>
+      </w:r>
+      <w:r>
+        <w:rPr>
+          <w:lang w:val="en-US"/>
+        </w:rPr>
+        <w:t xml:space="preserve">K </w:t>
+      </w:r>
+      <w:r>
+        <w:rPr>
+          <w:lang w:val="en-US"/>
+        </w:rPr>
+        <w:t>Best</w:t>
+      </w:r>
+      <w:r>
+        <w:rPr>
+          <w:lang w:val="en-US"/>
+        </w:rPr>
+        <w:t xml:space="preserve"> which scores features according to their importance and only takes the best K features after ranking the features tool. This does not only </w:t>
+      </w:r>
+      <w:r>
+        <w:rPr>
+          <w:lang w:val="en-US"/>
+        </w:rPr>
+        <w:t>decrease</w:t>
+      </w:r>
+      <w:r>
+        <w:rPr>
+          <w:lang w:val="en-US"/>
+        </w:rPr>
+        <w:t xml:space="preserve"> the data dimensionality but also improves the model’s performance since unnecessary features will have been removed. In this work, the features with the 10 highest ANOVA F-values were chosen for this project.</w:t>
+      </w:r>
+    </w:p>
+    <w:p>
+      <w:pPr>
+        <w:rPr>
+          <w:lang w:val="en-US"/>
+        </w:rPr>
+      </w:pPr>
+      <w:r>
+        <w:rPr>
+          <w:lang w:val="en-US"/>
+        </w:rPr>
+        <w:t>Fortunately, the chosen features were proven to be significant to construct a reliable predictive model. With these features, I decided to train a Random</w:t>
+      </w:r>
+      <w:r>
+        <w:rPr>
+          <w:lang w:val="en-US"/>
+        </w:rPr>
+        <w:t xml:space="preserve"> </w:t>
+      </w:r>
+      <w:r>
+        <w:rPr>
+          <w:lang w:val="en-US"/>
+        </w:rPr>
+        <w:t>Forest</w:t>
+      </w:r>
+      <w:r>
+        <w:rPr>
+          <w:lang w:val="en-US"/>
+        </w:rPr>
+        <w:t xml:space="preserve"> </w:t>
+      </w:r>
+      <w:r>
+        <w:rPr>
+          <w:lang w:val="en-US"/>
+        </w:rPr>
+        <w:t xml:space="preserve">Classifier, this being a powerful ensemble learning method whose major strength is accuracy and handle with big data sets. Based on the accuracies achieved and precision, recall and F1-Score calculated below, I determined that the selected features were optimal for training the model. The model had a total accuracy of 70%, and had a 73% accuracy for non-infected and a 52% for the infected cases. The same was evident from the confusion matrix where the model had a better performance in identifying non infected patients but poor performance in identifying infected patients </w:t>
+      </w:r>
+      <w:r>
+        <w:rPr>
+          <w:lang w:val="en-US"/>
+        </w:rPr>
+        <w:t>whereas</w:t>
+      </w:r>
+      <w:r>
+        <w:rPr>
+          <w:lang w:val="en-US"/>
+        </w:rPr>
+        <w:t xml:space="preserve"> evident from lower recall and F1-score of infected class. </w:t>
+      </w:r>
+    </w:p>
+    <w:p>
+      <w:pPr>
+        <w:rPr>
+          <w:lang w:val="en-US"/>
+        </w:rPr>
+      </w:pPr>
+      <w:r>
+        <w:rPr>
+          <w:lang w:val="en-US"/>
+        </w:rPr>
+        <w:lastRenderedPageBreak/>
+        <w:t xml:space="preserve">After training and evaluating the </w:t>
+      </w:r>
+      <w:r>
+        <w:rPr>
+          <w:lang w:val="en-US"/>
+        </w:rPr>
+        <w:t>model,</w:t>
+      </w:r>
+      <w:r>
+        <w:rPr>
+          <w:lang w:val="en-US"/>
+        </w:rPr>
+        <w:t xml:space="preserve"> it was saved</w:t>
+      </w:r>
+      <w:r>
+        <w:rPr>
+          <w:lang w:val="en-US"/>
+        </w:rPr>
+        <w:t xml:space="preserve"> </w:t>
+      </w:r>
+      <w:r>
+        <w:rPr>
+          <w:lang w:val="en-US"/>
+        </w:rPr>
+        <w:t xml:space="preserve">via </w:t>
+      </w:r>
+      <w:proofErr w:type="spellStart"/>
+      <w:r>
+        <w:rPr>
+          <w:lang w:val="en-US"/>
+        </w:rPr>
+        <w:t>joblib</w:t>
+      </w:r>
+      <w:proofErr w:type="spellEnd"/>
+      <w:r>
+        <w:rPr>
+          <w:lang w:val="en-US"/>
+        </w:rPr>
+        <w:t xml:space="preserve"> with a view to using it in the Streamlit application. It was necessary to make the application interactive and convenient to use to allow users inputting a set of feature values and getting in a result the output of the probability of this person having the AIDS virus. </w:t>
+      </w:r>
+    </w:p>
+    <w:p>
+      <w:pPr>
+        <w:rPr>
+          <w:lang w:val="en-US"/>
+        </w:rPr>
+      </w:pPr>
+      <w:r>
+        <w:rPr>
+          <w:lang w:val="en-US"/>
+        </w:rPr>
+        <w:t>When creating the Streamlit application, the very first step was to load the trained model and the used dataset to make sure that all the features are consistent and the same preprocessing was applied as during the training stage. To normalize the inputs to a form, I translated the names of the raw features to understandable labels with descriptions of about 1-3 words long. This mapping also involved replacing technical names of some columns such as ‘</w:t>
+      </w:r>
+      <w:proofErr w:type="spellStart"/>
+      <w:r>
+        <w:rPr>
+          <w:lang w:val="en-US"/>
+        </w:rPr>
+        <w:t>wtkg</w:t>
+      </w:r>
+      <w:proofErr w:type="spellEnd"/>
+      <w:r>
+        <w:rPr>
+          <w:lang w:val="en-US"/>
+        </w:rPr>
+        <w:t>’ and ‘cd4’ as more easily understood ones such as ‘Weight (kg)’ and ‘CD4 Count (immune system health)</w:t>
+      </w:r>
+      <w:r>
+        <w:rPr>
+          <w:lang w:val="en-US"/>
+        </w:rPr>
+        <w:t>.’</w:t>
+      </w:r>
+      <w:r>
+        <w:rPr>
+          <w:lang w:val="en-US"/>
+        </w:rPr>
+        <w:t>’</w:t>
+      </w:r>
+    </w:p>
+    <w:p>
+      <w:pPr>
+        <w:rPr>
+          <w:lang w:val="en-US"/>
+        </w:rPr>
+      </w:pPr>
+      <w:r>
+        <w:rPr>
+          <w:lang w:val="en-US"/>
+        </w:rPr>
+        <w:t xml:space="preserve">It was preceded by the application interface which consisted of six columns and input fields of features to be learned. This layout was chosen to enable any user easily find any information within the application with minimal difficulty. These could be typed directly, or default values which could be estimated from the data set being considered, presented by the means of the columns. Such a setup was possible and provided both settings for serious users who would want to input serious data as well as the normal user who would have the default settings. </w:t>
+      </w:r>
+    </w:p>
+    <w:p>
+      <w:pPr>
+        <w:rPr>
+          <w:lang w:val="en-US"/>
+        </w:rPr>
+      </w:pPr>
+      <w:r>
+        <w:rPr>
+          <w:lang w:val="en-US"/>
+        </w:rPr>
+        <w:t xml:space="preserve">After that users input the input data, then they click the “Predict” button to make the prediction process to be running. To the used application, the same preprocessing steps that were used while training the models were used and therefore the input data was normalized and the top selected features were used. From this, the model produced a prediction whereby the model hinted at the likelihood of the particular person being infected with AIDS or not. </w:t>
+      </w:r>
+    </w:p>
+    <w:p>
+      <w:pPr>
+        <w:rPr>
+          <w:lang w:val="en-US"/>
+        </w:rPr>
+      </w:pPr>
+      <w:r>
+        <w:rPr>
+          <w:lang w:val="en-US"/>
+        </w:rPr>
+        <w:t xml:space="preserve">The prediction result was </w:t>
+      </w:r>
+      <w:r>
+        <w:rPr>
+          <w:lang w:val="en-US"/>
+        </w:rPr>
+        <w:t>comparatively</w:t>
+      </w:r>
+      <w:r>
+        <w:rPr>
+          <w:lang w:val="en-US"/>
+        </w:rPr>
+        <w:t xml:space="preserve"> easy to understand and would be labelled with either ‘Infected’ or ‘Not infected’ The application also provided the possibility of the two results thus giving the users an indication of the </w:t>
+      </w:r>
+      <w:r>
+        <w:rPr>
+          <w:lang w:val="en-US"/>
+        </w:rPr>
+        <w:t>model’s</w:t>
+      </w:r>
+      <w:r>
+        <w:rPr>
+          <w:lang w:val="en-US"/>
+        </w:rPr>
+        <w:t xml:space="preserve"> confidence level. This was especially helpful in a number of cases where the marginal likelihood of the event outcome might be perhaps 51/49 and such decision making is made relatively easier. </w:t>
+      </w:r>
+    </w:p>
+    <w:p>
+      <w:pPr>
+        <w:rPr>
+          <w:lang w:val="en-US"/>
+        </w:rPr>
+      </w:pPr>
+      <w:r>
+        <w:rPr>
+          <w:lang w:val="en-US"/>
+        </w:rPr>
+        <w:t xml:space="preserve">In addition, it showcased the features used in the model so that the user has credence in the reality of the prediction. This information was relayed in a manner that would permit the user to actually understand the numerous layers of processing that occur prior to reaching the ultimate outcome; there was much discussion about machine learning, but here it was translated down to basic, palatable usage that people could comprehend. </w:t>
+      </w:r>
+    </w:p>
+    <w:p>
+      <w:pPr>
+        <w:rPr>
+          <w:lang w:val="en-US"/>
+        </w:rPr>
+      </w:pPr>
+      <w:r>
+        <w:rPr>
+          <w:lang w:val="en-US"/>
+        </w:rPr>
+        <w:t xml:space="preserve">Analyzing the results presented in confusion matrix and classification report, the conclusion might be made that the performance of the model is quite decent, however, there are to be improvements on the infected class. The reduced recall rate and F1-score for infected instances indicates that the model for classifying infected persons may require the optimization or the introduction of more parameters to register the </w:t>
+      </w:r>
+      <w:r>
+        <w:rPr>
+          <w:lang w:val="en-US"/>
+        </w:rPr>
+        <w:t>class ‘impact</w:t>
+      </w:r>
+      <w:r>
+        <w:rPr>
+          <w:lang w:val="en-US"/>
+        </w:rPr>
+        <w:t xml:space="preserve">. This is something that should be taken into account in the future work because in the medical setting it is highly significant to identify all the infected people. </w:t>
+      </w:r>
+    </w:p>
+    <w:p>
+      <w:pPr>
+        <w:pStyle w:val="Heading2"/>
+      </w:pPr>
+      <w:bookmarkStart w:id="17" w:name="_Toc174389777"/>
+      <w:r>
+        <w:t>Conclusion</w:t>
+      </w:r>
       <w:bookmarkEnd w:id="17"/>
     </w:p>
     <w:p>
       <w:pPr>
+        <w:rPr>
+          <w:lang w:val="en-US"/>
+        </w:rPr>
+      </w:pPr>
+      <w:r>
+        <w:rPr>
+          <w:lang w:val="en-US"/>
+        </w:rPr>
+        <w:t xml:space="preserve">To sum up, the presented work required a number of steps related to the data exploration and visualization, data preprocessing, model training, and building real-life applications. The end product is a Streamlit application that lends itself naturally to predicting the likelihood of AIDS infection based on the proposed set of features. Although the proposed model has relatively low false positive and high true negative values, some improvements for enhancing the model’s sensitivity and specificity will be required in the future research in relation to infected cases. I found this project as </w:t>
+      </w:r>
+      <w:r>
+        <w:rPr>
+          <w:lang w:val="en-US"/>
+        </w:rPr>
+        <w:lastRenderedPageBreak/>
+        <w:t>both enjoyable and challenging as it enabled me learn more about the application of machine learning in healthcare system.</w:t>
+      </w:r>
+    </w:p>
+    <w:p>
+      <w:pPr>
+        <w:rPr>
+          <w:lang w:val="en-US"/>
+        </w:rPr>
+      </w:pPr>
+      <w:r>
+        <w:rPr>
+          <w:lang w:val="en-US"/>
+        </w:rPr>
+        <w:t>Unfortunately, this AIDS prediction project is not for the public use because of high risk factors and its requirement of medical supervision. While the model’s results may be helpful, they are no indication of professional medical prognosis and could result in self-diagnosis or unnecessary stress. The current limitation of the application in terms of efficiency, specifically, lower detection rate of infected people is justified by the necessity to involve the experts and validate the results. Protecting the users and the veracity of the medical content is important, and since this platform does not involve a direct interaction with healthcare practitioners, there is a possibility of wrong interpretation or usage of the results. Thus, this project has to be limited to clinical and the like settings where physicians can testify to preparing requisite background for its application.</w:t>
+      </w:r>
+    </w:p>
+    <w:p>
+      <w:pPr>
         <w:pStyle w:val="Heading2"/>
       </w:pPr>
-      <w:bookmarkStart w:id="18" w:name="_Toc174389777"/>
-      <w:r>
-        <w:t>Conclusion</w:t>
+      <w:bookmarkStart w:id="18" w:name="_Toc174389778"/>
+      <w:r>
+        <w:t>Future Work</w:t>
       </w:r>
       <w:bookmarkEnd w:id="18"/>
     </w:p>
     <w:p>
       <w:pPr>
-        <w:pStyle w:val="Heading2"/>
-      </w:pPr>
-      <w:bookmarkStart w:id="19" w:name="_Toc174389778"/>
-      <w:r>
-        <w:t>Future Work</w:t>
+        <w:rPr>
+          <w:lang w:val="en-US"/>
+        </w:rPr>
+      </w:pPr>
+      <w:r>
+        <w:rPr>
+          <w:lang w:val="en-US"/>
+        </w:rPr>
+        <w:t xml:space="preserve">Subsequent researches involved in this AIDS predicting project would therefore aim at improving the predicting model especially as regards the infected cases. This could mean that to accommodate the new features required to capture more detail of patient’s data, like lifestyle or genetic characteristics, or any other relevant detail, then it would require multiple models. Trying to employ more enhanced methodologies as a part of the ML approaches, such as deep learning or ensemble models, can also enhance the accuracy of the predictions. However, it suggests the necessity for developing extensive validation with greater datasets and </w:t>
+      </w:r>
+      <w:r>
+        <w:rPr>
+          <w:lang w:val="en-US"/>
+        </w:rPr>
+        <w:t>cross ethnicity</w:t>
+      </w:r>
+      <w:r>
+        <w:rPr>
+          <w:lang w:val="en-US"/>
+        </w:rPr>
+        <w:t xml:space="preserve"> population samples. As such, integrating the application in a secure, healthcare regulated fully-supervised by medical </w:t>
+      </w:r>
+      <w:r>
+        <w:rPr>
+          <w:lang w:val="en-US"/>
+        </w:rPr>
+        <w:t>professionals’</w:t>
+      </w:r>
+      <w:r>
+        <w:rPr>
+          <w:lang w:val="en-US"/>
+        </w:rPr>
+        <w:t xml:space="preserve"> environment would be the only way to safely implement the application in a real word scenario. Finally, an easily navigable interface with accompaniments on the forecast might enable the user take suitable medical advice or action.</w:t>
+      </w:r>
+    </w:p>
+    <w:p>
+      <w:pPr>
+        <w:pStyle w:val="Heading1"/>
+        <w:rPr>
+          <w:lang w:val="en-US"/>
+        </w:rPr>
+      </w:pPr>
+      <w:bookmarkStart w:id="19" w:name="_Toc174389779"/>
+      <w:r>
+        <w:rPr>
+          <w:lang w:val="en-US"/>
+        </w:rPr>
+        <w:t>Chapter 5: Ethical Issues</w:t>
       </w:r>
       <w:bookmarkEnd w:id="19"/>
     </w:p>
     <w:p>
       <w:pPr>
+        <w:rPr>
+          <w:lang w:val="en-US"/>
+        </w:rPr>
+      </w:pPr>
+      <w:r>
+        <w:rPr>
+          <w:lang w:val="en-US"/>
+        </w:rPr>
+        <w:t xml:space="preserve">The ethical aspect of this AIDS prediction project is rather large: the question is whether it is moral to collect, store, and process people’s information and use mathematical models to make predictions based on this data. There is always the question of privacy when dealing with people’s health information and the laws that govern such information such as the HIPAA must be complied with. In addition, the model must have predictive capability because anything that is predicted wrong may cause some harm, include mere complacency or fear that is not warranted. There is also the disinhibitory use if individuals, or people who are not experts, provide interpretations of the predictions to make fatalistic or irresponsible decisions. In order to counter these issues, the project must apply ethical standards: The operation with the data has to be explained thoroughly and the user must be informed about the shortcomings of the model, that means additional disclaimers are needed, moreover, to protect the </w:t>
+      </w:r>
+      <w:r>
+        <w:rPr>
+          <w:lang w:val="en-US"/>
+        </w:rPr>
+        <w:t>user’s</w:t>
+      </w:r>
+      <w:r>
+        <w:rPr>
+          <w:lang w:val="en-US"/>
+        </w:rPr>
+        <w:t xml:space="preserve"> health the tool has to be only available with the permission of a doctor.</w:t>
+      </w:r>
+    </w:p>
+    <w:p>
+      <w:pPr>
         <w:pStyle w:val="Heading1"/>
         <w:rPr>
           <w:lang w:val="en-US"/>
         </w:rPr>
       </w:pPr>
-      <w:bookmarkStart w:id="20" w:name="_Toc174389779"/>
-      <w:r>
-        <w:rPr>
-          <w:lang w:val="en-US"/>
-        </w:rPr>
-        <w:t>Chapter 5: Legal, Ethical and Professional Issues</w:t>
+      <w:bookmarkStart w:id="20" w:name="_Toc174389780"/>
+      <w:r>
+        <w:rPr>
+          <w:lang w:val="en-US"/>
+        </w:rPr>
+        <w:t>References</w:t>
       </w:r>
       <w:bookmarkEnd w:id="20"/>
     </w:p>
@@ -3754,30 +3938,14 @@
           <w:lang w:val="en-US"/>
         </w:rPr>
       </w:pPr>
-      <w:bookmarkStart w:id="21" w:name="_Toc174389780"/>
-      <w:r>
-        <w:rPr>
-          <w:lang w:val="en-US"/>
-        </w:rPr>
-        <w:t>References</w:t>
+      <w:bookmarkStart w:id="21" w:name="_Toc174389781"/>
+      <w:r>
+        <w:rPr>
+          <w:lang w:val="en-US"/>
+        </w:rPr>
+        <w:t>Appendices</w:t>
       </w:r>
       <w:bookmarkEnd w:id="21"/>
-    </w:p>
-    <w:p>
-      <w:pPr>
-        <w:pStyle w:val="Heading1"/>
-        <w:rPr>
-          <w:lang w:val="en-US"/>
-        </w:rPr>
-      </w:pPr>
-      <w:bookmarkStart w:id="22" w:name="_Toc174389781"/>
-      <w:r>
-        <w:rPr>
-          <w:lang w:val="en-US"/>
-        </w:rPr>
-        <w:t>Appendices</w:t>
-      </w:r>
-      <w:bookmarkEnd w:id="22"/>
     </w:p>
     <w:p>
       <w:pPr>
@@ -4200,6 +4368,12 @@
   </w:num>
   <w:num w:numId="7" w16cid:durableId="1613593446">
     <w:abstractNumId w:val="3"/>
+  </w:num>
+  <w:num w:numId="8" w16cid:durableId="1262882703">
+    <w:abstractNumId w:val="2"/>
+    <w:lvlOverride w:ilvl="0">
+      <w:startOverride w:val="1"/>
+    </w:lvlOverride>
   </w:num>
 </w:numbering>
 </file>

</xml_diff>